<commit_message>
Updates to First Draft
</commit_message>
<xml_diff>
--- a/Template_Files/01_SafetyPlan_LaneAssistance.docx
+++ b/Template_Files/01_SafetyPlan_LaneAssistance.docx
@@ -375,16 +375,7 @@
                 <w:sz w:val="22"/>
                 <w:szCs w:val="22"/>
               </w:rPr>
-              <w:t>D</w:t>
-            </w:r>
-            <w:r>
-              <w:rPr>
-                <w:rFonts w:ascii="Calibri" w:eastAsia="Calibri" w:hAnsi="Calibri" w:cs="Calibri"/>
-                <w:b w:val="0"/>
-                <w:sz w:val="22"/>
-                <w:szCs w:val="22"/>
-              </w:rPr>
-              <w:t>ate</w:t>
+              <w:t>Date</w:t>
             </w:r>
           </w:p>
         </w:tc>
@@ -585,6 +576,14 @@
                 <w:szCs w:val="22"/>
               </w:rPr>
             </w:pPr>
+            <w:r>
+              <w:rPr>
+                <w:rFonts w:ascii="Calibri" w:eastAsia="Calibri" w:hAnsi="Calibri" w:cs="Calibri"/>
+                <w:sz w:val="22"/>
+                <w:szCs w:val="22"/>
+              </w:rPr>
+              <w:t>06/15/2018</w:t>
+            </w:r>
           </w:p>
         </w:tc>
         <w:tc>
@@ -601,6 +600,14 @@
                 <w:szCs w:val="22"/>
               </w:rPr>
             </w:pPr>
+            <w:r>
+              <w:rPr>
+                <w:rFonts w:ascii="Calibri" w:eastAsia="Calibri" w:hAnsi="Calibri" w:cs="Calibri"/>
+                <w:sz w:val="22"/>
+                <w:szCs w:val="22"/>
+              </w:rPr>
+              <w:t>1.1</w:t>
+            </w:r>
           </w:p>
         </w:tc>
         <w:tc>
@@ -617,6 +624,14 @@
                 <w:szCs w:val="22"/>
               </w:rPr>
             </w:pPr>
+            <w:r>
+              <w:rPr>
+                <w:rFonts w:ascii="Calibri" w:eastAsia="Calibri" w:hAnsi="Calibri" w:cs="Calibri"/>
+                <w:sz w:val="22"/>
+                <w:szCs w:val="22"/>
+              </w:rPr>
+              <w:t>Swapnil More</w:t>
+            </w:r>
           </w:p>
         </w:tc>
         <w:tc>
@@ -633,6 +648,16 @@
                 <w:szCs w:val="22"/>
               </w:rPr>
             </w:pPr>
+            <w:r>
+              <w:rPr>
+                <w:rFonts w:ascii="Calibri" w:eastAsia="Calibri" w:hAnsi="Calibri" w:cs="Calibri"/>
+                <w:sz w:val="22"/>
+                <w:szCs w:val="22"/>
+              </w:rPr>
+              <w:t>Updates to First Draft</w:t>
+            </w:r>
+            <w:bookmarkStart w:id="7" w:name="_GoBack"/>
+            <w:bookmarkEnd w:id="7"/>
           </w:p>
         </w:tc>
       </w:tr>
@@ -799,8 +824,8 @@
                 <w:szCs w:val="22"/>
               </w:rPr>
             </w:pPr>
-            <w:bookmarkStart w:id="7" w:name="_2s8eyo1" w:colFirst="0" w:colLast="0"/>
-            <w:bookmarkEnd w:id="7"/>
+            <w:bookmarkStart w:id="8" w:name="_2s8eyo1" w:colFirst="0" w:colLast="0"/>
+            <w:bookmarkEnd w:id="8"/>
           </w:p>
         </w:tc>
         <w:tc>
@@ -848,8 +873,8 @@
           <w:color w:val="B7B7B7"/>
         </w:rPr>
       </w:pPr>
-      <w:bookmarkStart w:id="8" w:name="_ktt3lgighckp" w:colFirst="0" w:colLast="0"/>
-      <w:bookmarkEnd w:id="8"/>
+      <w:bookmarkStart w:id="9" w:name="_ktt3lgighckp" w:colFirst="0" w:colLast="0"/>
+      <w:bookmarkEnd w:id="9"/>
       <w:r>
         <w:t>Table of Contents</w:t>
       </w:r>
@@ -1203,8 +1228,8 @@
         <w:spacing w:before="480" w:after="180" w:line="240" w:lineRule="auto"/>
         <w:contextualSpacing w:val="0"/>
       </w:pPr>
-      <w:bookmarkStart w:id="9" w:name="_zakt536q9xt3" w:colFirst="0" w:colLast="0"/>
-      <w:bookmarkEnd w:id="9"/>
+      <w:bookmarkStart w:id="10" w:name="_zakt536q9xt3" w:colFirst="0" w:colLast="0"/>
+      <w:bookmarkEnd w:id="10"/>
       <w:r>
         <w:t>Introduction</w:t>
       </w:r>
@@ -1215,8 +1240,8 @@
         <w:pStyle w:val="Heading2"/>
         <w:contextualSpacing w:val="0"/>
       </w:pPr>
-      <w:bookmarkStart w:id="10" w:name="_52ybytyytfvs" w:colFirst="0" w:colLast="0"/>
-      <w:bookmarkEnd w:id="10"/>
+      <w:bookmarkStart w:id="11" w:name="_52ybytyytfvs" w:colFirst="0" w:colLast="0"/>
+      <w:bookmarkEnd w:id="11"/>
       <w:r>
         <w:t>Purpose of the Safety Plan</w:t>
       </w:r>
@@ -1234,19 +1259,16 @@
         <w:pStyle w:val="Heading2"/>
         <w:contextualSpacing w:val="0"/>
       </w:pPr>
-      <w:bookmarkStart w:id="11" w:name="_sh22j99mm02k" w:colFirst="0" w:colLast="0"/>
-      <w:bookmarkEnd w:id="11"/>
+      <w:bookmarkStart w:id="12" w:name="_sh22j99mm02k" w:colFirst="0" w:colLast="0"/>
+      <w:bookmarkEnd w:id="12"/>
       <w:r>
         <w:t>Scope of the Project</w:t>
       </w:r>
     </w:p>
     <w:p>
-      <w:bookmarkStart w:id="12" w:name="_Hlk514701363"/>
-      <w:r>
-        <w:t>F</w:t>
-      </w:r>
-      <w:r>
-        <w:t>or the lane assistance project, the following safety lifecycle phases are in scope:</w:t>
+      <w:bookmarkStart w:id="13" w:name="_Hlk514701363"/>
+      <w:r>
+        <w:t>For the lane assistance project, the following safety lifecycle phases are in scope:</w:t>
       </w:r>
     </w:p>
     <w:p>
@@ -1290,10 +1312,7 @@
         <w:ind w:firstLine="720"/>
       </w:pPr>
       <w:r>
-        <w:t>Product Development at the Hardwa</w:t>
-      </w:r>
-      <w:r>
-        <w:t>re Level</w:t>
+        <w:t>Product Development at the Hardware Level</w:t>
       </w:r>
     </w:p>
     <w:p>
@@ -1303,7 +1322,7 @@
       <w:r>
         <w:t>Production and Operation</w:t>
       </w:r>
-      <w:bookmarkEnd w:id="12"/>
+      <w:bookmarkEnd w:id="13"/>
     </w:p>
     <w:p/>
     <w:p>
@@ -1311,8 +1330,8 @@
         <w:pStyle w:val="Heading2"/>
         <w:contextualSpacing w:val="0"/>
       </w:pPr>
-      <w:bookmarkStart w:id="13" w:name="_fzzlhwsfq6ys" w:colFirst="0" w:colLast="0"/>
-      <w:bookmarkEnd w:id="13"/>
+      <w:bookmarkStart w:id="14" w:name="_fzzlhwsfq6ys" w:colFirst="0" w:colLast="0"/>
+      <w:bookmarkEnd w:id="14"/>
       <w:r>
         <w:t>Deliverables of the Projec</w:t>
       </w:r>
@@ -1348,10 +1367,7 @@
     <w:p>
       <w:r>
         <w:tab/>
-        <w:t xml:space="preserve">Technical </w:t>
-      </w:r>
-      <w:r>
-        <w:t>Safety Concept</w:t>
+        <w:t>Technical Safety Concept</w:t>
       </w:r>
     </w:p>
     <w:p>
@@ -1367,8 +1383,8 @@
         <w:pStyle w:val="Heading1"/>
         <w:contextualSpacing w:val="0"/>
       </w:pPr>
-      <w:bookmarkStart w:id="14" w:name="_t6m96u2v69wo" w:colFirst="0" w:colLast="0"/>
-      <w:bookmarkEnd w:id="14"/>
+      <w:bookmarkStart w:id="15" w:name="_t6m96u2v69wo" w:colFirst="0" w:colLast="0"/>
+      <w:bookmarkEnd w:id="15"/>
     </w:p>
     <w:p>
       <w:pPr>
@@ -1580,53 +1596,6 @@
       </w:r>
     </w:p>
     <w:p/>
-    <w:p>
-      <w:r>
-        <w:t>The steering wheel itself is not part of the system.</w:t>
-      </w:r>
-    </w:p>
-    <w:p/>
-    <w:p>
-      <w:pPr>
-        <w:rPr>
-          <w:b/>
-        </w:rPr>
-      </w:pPr>
-      <w:r>
-        <w:rPr>
-          <w:b/>
-        </w:rPr>
-        <w:t>Lane Assistance Functionality</w:t>
-      </w:r>
-      <w:r>
-        <w:rPr>
-          <w:b/>
-        </w:rPr>
-        <w:t xml:space="preserve"> (Figure 2)</w:t>
-      </w:r>
-      <w:r>
-        <w:rPr>
-          <w:b/>
-        </w:rPr>
-        <w:t>:</w:t>
-      </w:r>
-    </w:p>
-    <w:p>
-      <w:r>
-        <w:t xml:space="preserve">When the camera sensor detects a lane departure, the camera sensor ECU sends a signal to the Car Display ECU to broadcast a warning display. Based on whether, the lane </w:t>
-      </w:r>
-      <w:proofErr w:type="gramStart"/>
-      <w:r>
-        <w:t>assist</w:t>
-      </w:r>
-      <w:proofErr w:type="gramEnd"/>
-      <w:r>
-        <w:t xml:space="preserve"> in on/off, lane assist system is active, the car display flashes an appropriate message on the dashboard screen. Simultaneously, the Camera ECU calculates the steering wheel torque required to stabilize the vehicle and broadcasts the torque message to the electronic power steering ECU. Bases on the status of Lane Assistance System</w:t>
-      </w:r>
-      <w:r>
-        <w:t xml:space="preserve"> and the driver steering wheel input, the EPS ECU activates the steering wheel motor to generate appropriate torque. As a safety measure, in case the EPS ECU fails, it requests the display ECU to show a malfunction warning.</w:t>
-      </w:r>
-    </w:p>
     <w:p>
       <w:pPr>
         <w:keepNext/>
@@ -1694,100 +1663,38 @@
       <w:r>
         <w:t xml:space="preserve">Figure </w:t>
       </w:r>
-      <w:fldSimple w:instr=" SEQ Figure \* ARABIC ">
-        <w:r>
-          <w:rPr>
-            <w:noProof/>
-          </w:rPr>
-          <w:t>1</w:t>
-        </w:r>
-      </w:fldSimple>
+      <w:r>
+        <w:rPr>
+          <w:noProof/>
+        </w:rPr>
+        <w:fldChar w:fldCharType="begin"/>
+      </w:r>
+      <w:r>
+        <w:rPr>
+          <w:noProof/>
+        </w:rPr>
+        <w:instrText xml:space="preserve"> SEQ Figure \* ARABIC </w:instrText>
+      </w:r>
+      <w:r>
+        <w:rPr>
+          <w:noProof/>
+        </w:rPr>
+        <w:fldChar w:fldCharType="separate"/>
+      </w:r>
+      <w:r>
+        <w:rPr>
+          <w:noProof/>
+        </w:rPr>
+        <w:t>1</w:t>
+      </w:r>
+      <w:r>
+        <w:rPr>
+          <w:noProof/>
+        </w:rPr>
+        <w:fldChar w:fldCharType="end"/>
+      </w:r>
       <w:r>
         <w:t>: Lane Assistance Subsystems</w:t>
-      </w:r>
-    </w:p>
-    <w:p/>
-    <w:p>
-      <w:pPr>
-        <w:keepNext/>
-      </w:pPr>
-      <w:r>
-        <w:rPr>
-          <w:noProof/>
-        </w:rPr>
-        <w:drawing>
-          <wp:inline distT="0" distB="0" distL="0" distR="0" wp14:anchorId="12C16D30" wp14:editId="2C6346D9">
-            <wp:extent cx="5943600" cy="3344545"/>
-            <wp:effectExtent l="0" t="0" r="0" b="8255"/>
-            <wp:docPr id="6" name="Picture 6"/>
-            <wp:cNvGraphicFramePr>
-              <a:graphicFrameLocks xmlns:a="http://schemas.openxmlformats.org/drawingml/2006/main" noChangeAspect="1"/>
-            </wp:cNvGraphicFramePr>
-            <a:graphic xmlns:a="http://schemas.openxmlformats.org/drawingml/2006/main">
-              <a:graphicData uri="http://schemas.openxmlformats.org/drawingml/2006/picture">
-                <pic:pic xmlns:pic="http://schemas.openxmlformats.org/drawingml/2006/picture">
-                  <pic:nvPicPr>
-                    <pic:cNvPr id="0" name="Picture 2"/>
-                    <pic:cNvPicPr>
-                      <a:picLocks noChangeAspect="1" noChangeArrowheads="1"/>
-                    </pic:cNvPicPr>
-                  </pic:nvPicPr>
-                  <pic:blipFill>
-                    <a:blip r:embed="rId11" cstate="print">
-                      <a:extLst>
-                        <a:ext uri="{28A0092B-C50C-407E-A947-70E740481C1C}">
-                          <a14:useLocalDpi xmlns:a14="http://schemas.microsoft.com/office/drawing/2010/main" val="0"/>
-                        </a:ext>
-                      </a:extLst>
-                    </a:blip>
-                    <a:srcRect/>
-                    <a:stretch>
-                      <a:fillRect/>
-                    </a:stretch>
-                  </pic:blipFill>
-                  <pic:spPr bwMode="auto">
-                    <a:xfrm>
-                      <a:off x="0" y="0"/>
-                      <a:ext cx="5943600" cy="3344545"/>
-                    </a:xfrm>
-                    <a:prstGeom prst="rect">
-                      <a:avLst/>
-                    </a:prstGeom>
-                    <a:noFill/>
-                    <a:ln>
-                      <a:noFill/>
-                    </a:ln>
-                  </pic:spPr>
-                </pic:pic>
-              </a:graphicData>
-            </a:graphic>
-          </wp:inline>
-        </w:drawing>
-      </w:r>
-    </w:p>
-    <w:p>
-      <w:pPr>
-        <w:pStyle w:val="Caption"/>
-        <w:jc w:val="center"/>
-      </w:pPr>
-      <w:r>
-        <w:t xml:space="preserve">Figure </w:t>
-      </w:r>
-      <w:fldSimple w:instr=" SEQ Figure \* ARABIC ">
-        <w:r>
-          <w:rPr>
-            <w:noProof/>
-          </w:rPr>
-          <w:t>2</w:t>
-        </w:r>
-      </w:fldSimple>
-      <w:r>
-        <w:t>: Lane Assistance Functionality</w:t>
-      </w:r>
-    </w:p>
-    <w:p>
-      <w:r>
-        <w:br w:type="page"/>
       </w:r>
     </w:p>
     <w:p/>
@@ -1796,10 +1703,13 @@
         <w:pStyle w:val="Heading1"/>
         <w:contextualSpacing w:val="0"/>
       </w:pPr>
-      <w:bookmarkStart w:id="15" w:name="_km1cu1hyl182" w:colFirst="0" w:colLast="0"/>
-      <w:bookmarkEnd w:id="15"/>
-      <w:r>
-        <w:t>Goals and Measures</w:t>
+      <w:bookmarkStart w:id="16" w:name="_km1cu1hyl182" w:colFirst="0" w:colLast="0"/>
+      <w:bookmarkEnd w:id="16"/>
+      <w:r>
+        <w:t>G</w:t>
+      </w:r>
+      <w:r>
+        <w:t>oals and Measures</w:t>
       </w:r>
     </w:p>
     <w:p>
@@ -1807,8 +1717,8 @@
         <w:pStyle w:val="Heading2"/>
         <w:contextualSpacing w:val="0"/>
       </w:pPr>
-      <w:bookmarkStart w:id="16" w:name="_ww7fqc274i9y" w:colFirst="0" w:colLast="0"/>
-      <w:bookmarkEnd w:id="16"/>
+      <w:bookmarkStart w:id="17" w:name="_ww7fqc274i9y" w:colFirst="0" w:colLast="0"/>
+      <w:bookmarkEnd w:id="17"/>
       <w:r>
         <w:t>Goals</w:t>
       </w:r>
@@ -1859,8 +1769,8 @@
         <w:pStyle w:val="Heading2"/>
         <w:contextualSpacing w:val="0"/>
       </w:pPr>
-      <w:bookmarkStart w:id="17" w:name="_v2rbrzjrkt9b" w:colFirst="0" w:colLast="0"/>
-      <w:bookmarkEnd w:id="17"/>
+      <w:bookmarkStart w:id="18" w:name="_v2rbrzjrkt9b" w:colFirst="0" w:colLast="0"/>
+      <w:bookmarkEnd w:id="18"/>
       <w:r>
         <w:t>Measures</w:t>
       </w:r>
@@ -1903,10 +1813,7 @@
               <w:spacing w:line="240" w:lineRule="auto"/>
             </w:pPr>
             <w:r>
-              <w:t>M</w:t>
-            </w:r>
-            <w:r>
-              <w:t>easures and Activities</w:t>
+              <w:t>Measures and Activities</w:t>
             </w:r>
           </w:p>
         </w:tc>
@@ -1927,10 +1834,7 @@
               <w:spacing w:line="240" w:lineRule="auto"/>
             </w:pPr>
             <w:r>
-              <w:t>Re</w:t>
-            </w:r>
-            <w:r>
-              <w:t>sponsibility</w:t>
+              <w:t>Responsibility</w:t>
             </w:r>
           </w:p>
         </w:tc>
@@ -2061,7 +1965,7 @@
               <w:spacing w:line="240" w:lineRule="auto"/>
             </w:pPr>
             <w:r>
-              <w:t>All Team Members</w:t>
+              <w:t>Safety Manager</w:t>
             </w:r>
           </w:p>
         </w:tc>
@@ -2106,6 +2010,7 @@
               <w:spacing w:line="240" w:lineRule="auto"/>
             </w:pPr>
             <w:r>
+              <w:lastRenderedPageBreak/>
               <w:t>Coordinate and document the planned safety activities</w:t>
             </w:r>
           </w:p>
@@ -2126,7 +2031,7 @@
               <w:spacing w:line="240" w:lineRule="auto"/>
             </w:pPr>
             <w:r>
-              <w:t>All Team Members</w:t>
+              <w:t>Safety Manager</w:t>
             </w:r>
           </w:p>
         </w:tc>
@@ -2552,10 +2457,9 @@
         <w:pStyle w:val="Heading1"/>
         <w:contextualSpacing w:val="0"/>
       </w:pPr>
-      <w:bookmarkStart w:id="18" w:name="_b23s6orj91gm" w:colFirst="0" w:colLast="0"/>
-      <w:bookmarkEnd w:id="18"/>
-      <w:r>
-        <w:lastRenderedPageBreak/>
+      <w:bookmarkStart w:id="19" w:name="_b23s6orj91gm" w:colFirst="0" w:colLast="0"/>
+      <w:bookmarkEnd w:id="19"/>
+      <w:r>
         <w:t>Safety Culture</w:t>
       </w:r>
     </w:p>
@@ -2743,13 +2647,10 @@
         <w:pStyle w:val="Heading1"/>
         <w:contextualSpacing w:val="0"/>
       </w:pPr>
-      <w:bookmarkStart w:id="19" w:name="_pqn9poe0nvtc" w:colFirst="0" w:colLast="0"/>
-      <w:bookmarkEnd w:id="19"/>
-      <w:r>
-        <w:t>S</w:t>
-      </w:r>
-      <w:r>
-        <w:t>afety Lifecycle Tailoring</w:t>
+      <w:bookmarkStart w:id="20" w:name="_pqn9poe0nvtc" w:colFirst="0" w:colLast="0"/>
+      <w:bookmarkEnd w:id="20"/>
+      <w:r>
+        <w:t>Safety Lifecycle Tailoring</w:t>
       </w:r>
     </w:p>
     <w:p>
@@ -2808,8 +2709,8 @@
       <w:r>
         <w:t>Production and Operation</w:t>
       </w:r>
-      <w:bookmarkStart w:id="20" w:name="_xlicd1ijavb7" w:colFirst="0" w:colLast="0"/>
-      <w:bookmarkEnd w:id="20"/>
+      <w:bookmarkStart w:id="21" w:name="_xlicd1ijavb7" w:colFirst="0" w:colLast="0"/>
+      <w:bookmarkEnd w:id="21"/>
     </w:p>
     <w:p>
       <w:pPr>
@@ -2862,7 +2763,6 @@
         <w:contextualSpacing w:val="0"/>
       </w:pPr>
       <w:r>
-        <w:lastRenderedPageBreak/>
         <w:t>Roles</w:t>
       </w:r>
     </w:p>
@@ -2902,10 +2802,7 @@
               </w:rPr>
             </w:pPr>
             <w:r>
-              <w:t>R</w:t>
-            </w:r>
-            <w:r>
-              <w:t>ole</w:t>
+              <w:t>Role</w:t>
             </w:r>
           </w:p>
         </w:tc>
@@ -3163,10 +3060,7 @@
               <w:contextualSpacing w:val="0"/>
             </w:pPr>
             <w:r>
-              <w:t>OE</w:t>
-            </w:r>
-            <w:r>
-              <w:t>M or external</w:t>
+              <w:t>OEM or external</w:t>
             </w:r>
           </w:p>
         </w:tc>
@@ -3178,8 +3072,8 @@
         <w:pStyle w:val="Heading1"/>
         <w:contextualSpacing w:val="0"/>
       </w:pPr>
-      <w:bookmarkStart w:id="21" w:name="_swj0emygbhrm" w:colFirst="0" w:colLast="0"/>
-      <w:bookmarkEnd w:id="21"/>
+      <w:bookmarkStart w:id="22" w:name="_swj0emygbhrm" w:colFirst="0" w:colLast="0"/>
+      <w:bookmarkEnd w:id="22"/>
       <w:r>
         <w:t>Development Interface Agreement</w:t>
       </w:r>
@@ -3231,6 +3125,7 @@
         </w:numPr>
       </w:pPr>
       <w:r>
+        <w:lastRenderedPageBreak/>
         <w:t>Planning, coordinating and documenting of the development phase of the safety lifecycle</w:t>
       </w:r>
     </w:p>
@@ -3479,7 +3374,6 @@
         </w:numPr>
       </w:pPr>
       <w:r>
-        <w:lastRenderedPageBreak/>
         <w:t>Monitors progress against the safety plan</w:t>
       </w:r>
     </w:p>
@@ -3638,13 +3532,10 @@
         <w:pStyle w:val="Heading1"/>
         <w:contextualSpacing w:val="0"/>
       </w:pPr>
-      <w:bookmarkStart w:id="22" w:name="_lllavvxrxrdy" w:colFirst="0" w:colLast="0"/>
-      <w:bookmarkEnd w:id="22"/>
-      <w:r>
-        <w:t>C</w:t>
-      </w:r>
-      <w:r>
-        <w:t>onfirmation Measures</w:t>
+      <w:bookmarkStart w:id="23" w:name="_lllavvxrxrdy" w:colFirst="0" w:colLast="0"/>
+      <w:bookmarkEnd w:id="23"/>
+      <w:r>
+        <w:t>Confirmation Measures</w:t>
       </w:r>
     </w:p>
     <w:p>
@@ -3712,6 +3603,7 @@
           <w:b/>
           <w:i/>
         </w:rPr>
+        <w:lastRenderedPageBreak/>
         <w:t>Confirmation review</w:t>
       </w:r>
     </w:p>
@@ -3781,7 +3673,6 @@
     <w:p/>
     <w:p>
       <w:r>
-        <w:lastRenderedPageBreak/>
         <w:pict w14:anchorId="248A9C9B">
           <v:rect id="_x0000_i1025" style="width:0;height:1.5pt" o:hralign="center" o:hrstd="t" o:hr="t" fillcolor="#a0a0a0" stroked="f"/>
         </w:pict>
@@ -3795,10 +3686,7 @@
     <w:p/>
     <w:p>
       <w:r>
-        <w:t>There might also be a "Supporting Process Management" section that would cover "Part 8: Supporting Processes" of the ISO 26262 functional safety standard. This would include descriptions of how the company handles requirements management, change management</w:t>
-      </w:r>
-      <w:r>
-        <w:t>, configuration management, documentation management, and software tool usage and confidence.</w:t>
+        <w:t>There might also be a "Supporting Process Management" section that would cover "Part 8: Supporting Processes" of the ISO 26262 functional safety standard. This would include descriptions of how the company handles requirements management, change management, configuration management, documentation management, and software tool usage and confidence.</w:t>
       </w:r>
     </w:p>
     <w:p/>
@@ -3806,11 +3694,9 @@
       <w:r>
         <w:t>Similarly, a confirmation measures section would go into more detail about how each confirmation will be carried out.</w:t>
       </w:r>
-      <w:bookmarkStart w:id="23" w:name="_GoBack"/>
-      <w:bookmarkEnd w:id="23"/>
     </w:p>
     <w:sectPr>
-      <w:footerReference w:type="default" r:id="rId12"/>
+      <w:footerReference w:type="default" r:id="rId11"/>
       <w:pgSz w:w="12240" w:h="15840"/>
       <w:pgMar w:top="1440" w:right="1440" w:bottom="1440" w:left="1440" w:header="0" w:footer="720" w:gutter="0"/>
       <w:pgNumType w:start="1"/>

</xml_diff>